<commit_message>
work on safe doc
</commit_message>
<xml_diff>
--- a/2024/safe/safe_sections/refs.docx
+++ b/2024/safe/safe_sections/refs.docx
@@ -77,8 +77,22 @@
       <w:pPr>
         <w:ind w:left="720" w:hanging="720"/>
       </w:pPr>
-      <w:r>
-        <w:t>Atkinson, D. (1994). Temperature and organism size-a biological law for ectotherms? Advances in Ecological Research, 25, 1–58.</w:t>
+      <w:commentRangeStart w:id="0"/>
+      <w:r>
+        <w:rPr>
+          <w:highlight w:val="yellow"/>
+        </w:rPr>
+        <w:t>Atkinson</w:t>
+      </w:r>
+      <w:commentRangeEnd w:id="0"/>
+      <w:r>
+        <w:rPr>
+          <w:rStyle w:val="CommentReference"/>
+        </w:rPr>
+        <w:commentReference w:id="0"/>
+      </w:r>
+      <w:r>
+        <w:t>, D. (1994). Temperature and organism size-a biological law for ectotherms? Advances in Ecological Research, 25, 1–58.</w:t>
       </w:r>
     </w:p>
     <w:p>
@@ -184,7 +198,12 @@
       </w:r>
       <w:proofErr w:type="spellEnd"/>
       <w:r>
-        <w:t xml:space="preserve">. 2017. Assessment of the Pacific cod stock in the Gulf of Alaska. </w:t>
+        <w:t>. 2017. Assessment of the Pacific cod stock in the Gulf o</w:t>
+      </w:r>
+      <w:bookmarkStart w:id="1" w:name="_GoBack"/>
+      <w:bookmarkEnd w:id="1"/>
+      <w:r>
+        <w:t xml:space="preserve">f Alaska. </w:t>
       </w:r>
       <w:r>
         <w:rPr>
@@ -216,8 +235,6 @@
         </w:rPr>
         <w:t>Barbeaux</w:t>
       </w:r>
-      <w:bookmarkStart w:id="0" w:name="_GoBack"/>
-      <w:bookmarkEnd w:id="0"/>
       <w:proofErr w:type="spellEnd"/>
       <w:r>
         <w:t xml:space="preserve">. S. J., K. Aydin, B. </w:t>
@@ -287,6 +304,9 @@
       </w:pPr>
       <w:proofErr w:type="spellStart"/>
       <w:r>
+        <w:rPr>
+          <w:highlight w:val="green"/>
+        </w:rPr>
         <w:t>Barbeaux</w:t>
       </w:r>
       <w:proofErr w:type="spellEnd"/>
@@ -366,11 +386,30 @@
       </w:pPr>
       <w:proofErr w:type="spellStart"/>
       <w:r>
+        <w:rPr>
+          <w:highlight w:val="green"/>
+        </w:rPr>
         <w:t>Barbeaux</w:t>
       </w:r>
       <w:proofErr w:type="spellEnd"/>
       <w:r>
-        <w:t xml:space="preserve">. S. J., B. Ferris, B. W. </w:t>
+        <w:t xml:space="preserve">. S. J., B. </w:t>
+      </w:r>
+      <w:proofErr w:type="spellStart"/>
+      <w:r>
+        <w:t>Ferriss</w:t>
+      </w:r>
+      <w:proofErr w:type="spellEnd"/>
+      <w:r>
+        <w:t xml:space="preserve">, B. Laurel, M. </w:t>
+      </w:r>
+      <w:proofErr w:type="spellStart"/>
+      <w:r>
+        <w:t>Litzow</w:t>
+      </w:r>
+      <w:proofErr w:type="spellEnd"/>
+      <w:r>
+        <w:t xml:space="preserve">, S. McDermott, J. Nielsen, W. </w:t>
       </w:r>
       <w:proofErr w:type="spellStart"/>
       <w:r>
@@ -378,23 +417,7 @@
       </w:r>
       <w:proofErr w:type="spellEnd"/>
       <w:r>
-        <w:t xml:space="preserve">, K. </w:t>
-      </w:r>
-      <w:proofErr w:type="spellStart"/>
-      <w:r>
-        <w:t>Shotwell</w:t>
-      </w:r>
-      <w:proofErr w:type="spellEnd"/>
-      <w:r>
-        <w:t xml:space="preserve">, I. Spies, M. Wang, and S. </w:t>
-      </w:r>
-      <w:proofErr w:type="spellStart"/>
-      <w:r>
-        <w:t>Zador</w:t>
-      </w:r>
-      <w:proofErr w:type="spellEnd"/>
-      <w:r>
-        <w:t xml:space="preserve">. 2020. Assessment of the Pacific cod stock in the Gulf of Alaska. </w:t>
+        <w:t xml:space="preserve">, I. Spies, and M. Wang. 2021. Assessment of the Pacific cod stock in the Gulf of Alaska. </w:t>
       </w:r>
       <w:r>
         <w:rPr>
@@ -404,15 +427,7 @@
         <w:t>In</w:t>
       </w:r>
       <w:r>
-        <w:t xml:space="preserve"> Plan Team for </w:t>
-      </w:r>
-      <w:proofErr w:type="spellStart"/>
-      <w:r>
-        <w:t>Groundfish</w:t>
-      </w:r>
-      <w:proofErr w:type="spellEnd"/>
-      <w:r>
-        <w:t xml:space="preserve"> Fisheries of the Gulf of Alaska (compiler), Stock assessment and fishery evaluation report for the </w:t>
+        <w:t xml:space="preserve"> Stock assessment and fishery evaluation report for the </w:t>
       </w:r>
       <w:proofErr w:type="spellStart"/>
       <w:r>
@@ -420,64 +435,6 @@
       </w:r>
       <w:proofErr w:type="spellEnd"/>
       <w:r>
-        <w:t xml:space="preserve"> resources of the Gulf of Alaska. North Pacific Fishery Management Council, 605 W. 4th Avenue Suite 306, Anchorage, AK 99501</w:t>
-      </w:r>
-    </w:p>
-    <w:p>
-      <w:pPr>
-        <w:ind w:left="720" w:hanging="720"/>
-      </w:pPr>
-      <w:proofErr w:type="spellStart"/>
-      <w:r>
-        <w:rPr>
-          <w:highlight w:val="green"/>
-        </w:rPr>
-        <w:t>Barbeaux</w:t>
-      </w:r>
-      <w:proofErr w:type="spellEnd"/>
-      <w:r>
-        <w:t xml:space="preserve">. S. J., B. </w:t>
-      </w:r>
-      <w:proofErr w:type="spellStart"/>
-      <w:r>
-        <w:t>Ferriss</w:t>
-      </w:r>
-      <w:proofErr w:type="spellEnd"/>
-      <w:r>
-        <w:t xml:space="preserve">, B. Laurel, M. </w:t>
-      </w:r>
-      <w:proofErr w:type="spellStart"/>
-      <w:r>
-        <w:t>Litzow</w:t>
-      </w:r>
-      <w:proofErr w:type="spellEnd"/>
-      <w:r>
-        <w:t xml:space="preserve">, S. McDermott, J. Nielsen, W. </w:t>
-      </w:r>
-      <w:proofErr w:type="spellStart"/>
-      <w:r>
-        <w:t>Palsson</w:t>
-      </w:r>
-      <w:proofErr w:type="spellEnd"/>
-      <w:r>
-        <w:t xml:space="preserve">, I. Spies, and M. Wang. 2021. Assessment of the Pacific cod stock in the Gulf of Alaska. </w:t>
-      </w:r>
-      <w:r>
-        <w:rPr>
-          <w:i/>
-          <w:iCs/>
-        </w:rPr>
-        <w:t>In</w:t>
-      </w:r>
-      <w:r>
-        <w:t xml:space="preserve"> Stock assessment and fishery evaluation report for the </w:t>
-      </w:r>
-      <w:proofErr w:type="spellStart"/>
-      <w:r>
-        <w:t>groundfish</w:t>
-      </w:r>
-      <w:proofErr w:type="spellEnd"/>
-      <w:r>
         <w:t xml:space="preserve"> resources of the Gulf of Alaska. North Pacific Fishery Management Council, 605 W. 4th Avenue Suite 306, Anchorage, AK 99501.</w:t>
       </w:r>
     </w:p>
@@ -528,7 +485,7 @@
       <w:r>
         <w:t xml:space="preserve">. Journal of Statistical Software, 66(5), 1-21. URL </w:t>
       </w:r>
-      <w:hyperlink r:id="rId4" w:history="1">
+      <w:hyperlink r:id="rId6" w:history="1">
         <w:r>
           <w:rPr>
             <w:rStyle w:val="Hyperlink"/>
@@ -585,61 +542,67 @@
         <w:ind w:left="720" w:hanging="720"/>
       </w:pPr>
       <w:r>
+        <w:rPr>
+          <w:highlight w:val="green"/>
+        </w:rPr>
+        <w:t>Burnham</w:t>
+      </w:r>
+      <w:r>
+        <w:t xml:space="preserve">, K. P., and D. R. Anderson. 2002. Model Selection and </w:t>
+      </w:r>
+      <w:proofErr w:type="spellStart"/>
+      <w:r>
+        <w:t>Mulimodel</w:t>
+      </w:r>
+      <w:proofErr w:type="spellEnd"/>
+      <w:r>
+        <w:t xml:space="preserve"> Inference. New York: Springer.</w:t>
+      </w:r>
+    </w:p>
+    <w:p>
+      <w:pPr>
+        <w:ind w:left="720" w:hanging="720"/>
+      </w:pPr>
+      <w:proofErr w:type="spellStart"/>
+      <w:r>
+        <w:rPr>
+          <w:highlight w:val="green"/>
+        </w:rPr>
+        <w:t>Cahalan</w:t>
+      </w:r>
+      <w:proofErr w:type="spellEnd"/>
+      <w:r>
+        <w:t xml:space="preserve">, J., J. Gasper, and J. Mondragon. 2014. Catch sampling and estimation in the federal </w:t>
+      </w:r>
+      <w:proofErr w:type="spellStart"/>
+      <w:r>
+        <w:t>groundfish</w:t>
+      </w:r>
+      <w:proofErr w:type="spellEnd"/>
+      <w:r>
+        <w:t xml:space="preserve"> fisheries off Alaska, 2015 edition. U.S. Dep. </w:t>
+      </w:r>
+      <w:proofErr w:type="spellStart"/>
+      <w:r>
+        <w:t>Commer</w:t>
+      </w:r>
+      <w:proofErr w:type="spellEnd"/>
+      <w:r>
+        <w:t>., NOAA Tech. Memo. NMFS-AFSC-286, 46 p.</w:t>
+      </w:r>
+    </w:p>
+    <w:p>
+      <w:pPr>
+        <w:ind w:left="720" w:hanging="720"/>
+        <w:rPr>
+          <w:color w:val="000000"/>
+        </w:rPr>
+      </w:pPr>
+      <w:r>
+        <w:rPr>
+          <w:highlight w:val="green"/>
+        </w:rPr>
         <w:lastRenderedPageBreak/>
-        <w:t xml:space="preserve">Burnham, K. P., and D. R. Anderson. 2002. Model Selection and </w:t>
-      </w:r>
-      <w:proofErr w:type="spellStart"/>
-      <w:r>
-        <w:t>Mulimodel</w:t>
-      </w:r>
-      <w:proofErr w:type="spellEnd"/>
-      <w:r>
-        <w:t xml:space="preserve"> Inference. New York: Springer.</w:t>
-      </w:r>
-    </w:p>
-    <w:p>
-      <w:pPr>
-        <w:ind w:left="720" w:hanging="720"/>
-      </w:pPr>
-      <w:proofErr w:type="spellStart"/>
-      <w:r>
-        <w:rPr>
-          <w:highlight w:val="green"/>
-        </w:rPr>
-        <w:t>Cahalan</w:t>
-      </w:r>
-      <w:proofErr w:type="spellEnd"/>
-      <w:r>
-        <w:t xml:space="preserve">, J., J. Gasper, and J. Mondragon. 2014. Catch sampling and estimation in the federal </w:t>
-      </w:r>
-      <w:proofErr w:type="spellStart"/>
-      <w:r>
-        <w:t>groundfish</w:t>
-      </w:r>
-      <w:proofErr w:type="spellEnd"/>
-      <w:r>
-        <w:t xml:space="preserve"> fisheries off Alaska, 2015 edition. U.S. Dep. </w:t>
-      </w:r>
-      <w:proofErr w:type="spellStart"/>
-      <w:r>
-        <w:t>Commer</w:t>
-      </w:r>
-      <w:proofErr w:type="spellEnd"/>
-      <w:r>
-        <w:t>., NOAA Tech. Memo. NMFS-AFSC-286, 46 p.</w:t>
-      </w:r>
-    </w:p>
-    <w:p>
-      <w:pPr>
-        <w:ind w:left="720" w:hanging="720"/>
-        <w:rPr>
-          <w:color w:val="000000"/>
-        </w:rPr>
-      </w:pPr>
-      <w:r>
-        <w:rPr>
-          <w:highlight w:val="green"/>
-        </w:rPr>
         <w:t>Carpenter</w:t>
       </w:r>
       <w:r>
@@ -802,31 +765,43 @@
       <w:pPr>
         <w:ind w:left="720" w:hanging="720"/>
         <w:rPr>
-          <w:color w:val="000000"/>
-          <w:shd w:val="clear" w:color="auto" w:fill="FFFFFF"/>
-        </w:rPr>
-      </w:pPr>
-      <w:proofErr w:type="spellStart"/>
-      <w:r>
-        <w:rPr>
-          <w:color w:val="000000"/>
-          <w:shd w:val="clear" w:color="auto" w:fill="FFFFFF"/>
+          <w:highlight w:val="green"/>
+        </w:rPr>
+      </w:pPr>
+      <w:proofErr w:type="spellStart"/>
+      <w:r>
+        <w:rPr>
+          <w:highlight w:val="green"/>
         </w:rPr>
         <w:t>Ferriss</w:t>
       </w:r>
       <w:proofErr w:type="spellEnd"/>
       <w:r>
-        <w:rPr>
-          <w:color w:val="000000"/>
-          <w:shd w:val="clear" w:color="auto" w:fill="FFFFFF"/>
-        </w:rPr>
-        <w:t>, B., 2023. Ecosystem Status Report 2023: Gulf of Alaska, Stock Assessment and Fishery Evaluation Report, North Pacific Fishery Management Council, 1007 West Third, Suite 400, Anchorage, Alaska 99501.</w:t>
-      </w:r>
-    </w:p>
-    <w:p>
-      <w:pPr>
-        <w:ind w:left="720" w:hanging="720"/>
-      </w:pPr>
+        <w:t>, B.E. 2024. Ecosystem Status Report 2024: Gulf of Alaska, Stock Assessment and Fishery</w:t>
+      </w:r>
+      <w:r>
+        <w:t xml:space="preserve"> </w:t>
+      </w:r>
+      <w:r>
+        <w:t>Evaluation Report, North Pacific Fishery Management Council, 1007 West Third, Suite 400, Anchorage,</w:t>
+      </w:r>
+      <w:r>
+        <w:t xml:space="preserve"> </w:t>
+      </w:r>
+      <w:r>
+        <w:t>Alaska 99501.</w:t>
+      </w:r>
+    </w:p>
+    <w:p>
+      <w:pPr>
+        <w:ind w:left="720" w:hanging="720"/>
+      </w:pPr>
+      <w:r>
+        <w:rPr>
+          <w:highlight w:val="green"/>
+        </w:rPr>
+        <w:t xml:space="preserve"> </w:t>
+      </w:r>
       <w:proofErr w:type="spellStart"/>
       <w:r>
         <w:rPr>
@@ -877,11 +852,22 @@
       <w:pPr>
         <w:ind w:left="720" w:hanging="720"/>
       </w:pPr>
-      <w:proofErr w:type="spellStart"/>
-      <w:r>
+      <w:commentRangeStart w:id="2"/>
+      <w:proofErr w:type="spellStart"/>
+      <w:r>
+        <w:rPr>
+          <w:highlight w:val="yellow"/>
+        </w:rPr>
         <w:t>Hulson</w:t>
       </w:r>
-      <w:proofErr w:type="spellEnd"/>
+      <w:commentRangeEnd w:id="2"/>
+      <w:proofErr w:type="spellEnd"/>
+      <w:r>
+        <w:rPr>
+          <w:rStyle w:val="CommentReference"/>
+        </w:rPr>
+        <w:commentReference w:id="2"/>
+      </w:r>
       <w:r>
         <w:t xml:space="preserve">, P-J. F., B. C. Williams, M. R. </w:t>
       </w:r>
@@ -972,23 +958,13 @@
         <w:ind w:left="720" w:hanging="720"/>
       </w:pPr>
       <w:r>
-        <w:t xml:space="preserve">Kimura, D. K., J. W. </w:t>
-      </w:r>
-      <w:proofErr w:type="spellStart"/>
-      <w:r>
-        <w:t>Balsiger</w:t>
-      </w:r>
-      <w:proofErr w:type="spellEnd"/>
-      <w:r>
-        <w:t>, and D. H. Ito. 1984. Generalized stock reduction analysis. Canadian Journal of Fisheries and Aquatic Sciences, 41(9), pp.1325-1333.</w:t>
-      </w:r>
-    </w:p>
-    <w:p>
-      <w:pPr>
-        <w:ind w:left="720" w:hanging="720"/>
-      </w:pPr>
-      <w:r>
-        <w:t>Laurel, B. J., A. A. </w:t>
+        <w:rPr>
+          <w:highlight w:val="green"/>
+        </w:rPr>
+        <w:t>Laurel</w:t>
+      </w:r>
+      <w:r>
+        <w:t>, B. J., A. A. </w:t>
       </w:r>
       <w:proofErr w:type="spellStart"/>
       <w:r>
@@ -1043,11 +1019,22 @@
       <w:pPr>
         <w:ind w:left="720" w:hanging="720"/>
       </w:pPr>
-      <w:proofErr w:type="spellStart"/>
-      <w:r>
+      <w:commentRangeStart w:id="3"/>
+      <w:proofErr w:type="spellStart"/>
+      <w:r>
+        <w:rPr>
+          <w:highlight w:val="yellow"/>
+        </w:rPr>
         <w:t>Litzow</w:t>
       </w:r>
-      <w:proofErr w:type="spellEnd"/>
+      <w:commentRangeEnd w:id="3"/>
+      <w:proofErr w:type="spellEnd"/>
+      <w:r>
+        <w:rPr>
+          <w:rStyle w:val="CommentReference"/>
+        </w:rPr>
+        <w:commentReference w:id="3"/>
+      </w:r>
       <w:r>
         <w:t xml:space="preserve">, M. A., A. A. </w:t>
       </w:r>
@@ -1114,6 +1101,9 @@
       </w:pPr>
       <w:proofErr w:type="spellStart"/>
       <w:r>
+        <w:rPr>
+          <w:highlight w:val="green"/>
+        </w:rPr>
         <w:t>Monnahan</w:t>
       </w:r>
       <w:proofErr w:type="spellEnd"/>
@@ -1159,6 +1149,9 @@
       </w:pPr>
       <w:proofErr w:type="spellStart"/>
       <w:r>
+        <w:rPr>
+          <w:highlight w:val="green"/>
+        </w:rPr>
         <w:t>Monnahan</w:t>
       </w:r>
       <w:proofErr w:type="spellEnd"/>
@@ -1177,96 +1170,80 @@
     <w:p>
       <w:pPr>
         <w:ind w:left="720" w:hanging="720"/>
-        <w:rPr>
-          <w:rFonts w:ascii="Times" w:hAnsi="Times" w:cs="Lucida Grande"/>
-          <w:color w:val="000000"/>
-        </w:rPr>
-      </w:pPr>
-      <w:r>
-        <w:rPr>
-          <w:rFonts w:ascii="Times" w:hAnsi="Times" w:cs="Lucida Grande"/>
-          <w:color w:val="000000"/>
+      </w:pPr>
+      <w:r>
+        <w:rPr>
+          <w:highlight w:val="green"/>
+        </w:rPr>
+        <w:t>Nichols</w:t>
+      </w:r>
+      <w:r>
+        <w:t xml:space="preserve">, N. W., P. Converse, and K. Phillips. 2015. Annual management report for </w:t>
+      </w:r>
+      <w:proofErr w:type="spellStart"/>
+      <w:r>
+        <w:t>groundfish</w:t>
+      </w:r>
+      <w:proofErr w:type="spellEnd"/>
+      <w:r>
+        <w:t xml:space="preserve"> fisheries in the Kodiak, </w:t>
+      </w:r>
+      <w:proofErr w:type="spellStart"/>
+      <w:r>
+        <w:t>Chignik</w:t>
+      </w:r>
+      <w:proofErr w:type="spellEnd"/>
+      <w:r>
+        <w:t>, and South Alaska Peninsula Management Areas, 2014. Alaska Department of Fish and Game, Fishery Management Report No. 15-41, Anchorage.</w:t>
+      </w:r>
+    </w:p>
+    <w:p>
+      <w:pPr>
+        <w:ind w:left="720" w:hanging="720"/>
+      </w:pPr>
+      <w:r>
+        <w:rPr>
+          <w:highlight w:val="green"/>
+        </w:rPr>
+        <w:t>Punt</w:t>
+      </w:r>
+      <w:r>
+        <w:t xml:space="preserve">, A.E., Smith, D.C., </w:t>
+      </w:r>
+      <w:proofErr w:type="spellStart"/>
+      <w:r>
+        <w:t>KrusicGolub</w:t>
+      </w:r>
+      <w:proofErr w:type="spellEnd"/>
+      <w:r>
+        <w:t xml:space="preserve">, K., Robertson, S., 2008. Quantifying age-reading error for use in fisheries stock assessments, with application to species in Australia’s southern and eastern </w:t>
+      </w:r>
+      <w:proofErr w:type="spellStart"/>
+      <w:r>
+        <w:t>scalefish</w:t>
+      </w:r>
+      <w:proofErr w:type="spellEnd"/>
+      <w:r>
+        <w:t xml:space="preserve"> and shark fishery. Can. J. Fish. </w:t>
+      </w:r>
+      <w:proofErr w:type="spellStart"/>
+      <w:r>
+        <w:t>Aquat</w:t>
+      </w:r>
+      <w:proofErr w:type="spellEnd"/>
+      <w:r>
+        <w:t>. Sci. 65 (9), 1991–2005.</w:t>
+      </w:r>
+    </w:p>
+    <w:p>
+      <w:pPr>
+        <w:ind w:left="720" w:hanging="720"/>
+      </w:pPr>
+      <w:r>
+        <w:rPr>
+          <w:highlight w:val="green"/>
         </w:rPr>
         <w:lastRenderedPageBreak/>
-        <w:t>National Oceanographic and Atmospheric Administration (NOAA). 2017. NOAA OI SST V2 High Resolution Dataset. Available: https://www.esrl.noaa.gov/psd/data/gridded/data.noaa.oisst.v2.highres.html</w:t>
-      </w:r>
-    </w:p>
-    <w:p>
-      <w:pPr>
-        <w:ind w:left="720" w:hanging="720"/>
-      </w:pPr>
-      <w:r>
-        <w:rPr>
-          <w:highlight w:val="green"/>
-        </w:rPr>
-        <w:t>Nichols</w:t>
-      </w:r>
-      <w:r>
-        <w:t xml:space="preserve">, N. W., P. Converse, and K. Phillips. 2015. Annual management report for </w:t>
-      </w:r>
-      <w:proofErr w:type="spellStart"/>
-      <w:r>
-        <w:t>groundfish</w:t>
-      </w:r>
-      <w:proofErr w:type="spellEnd"/>
-      <w:r>
-        <w:t xml:space="preserve"> fisheries in the Kodiak, </w:t>
-      </w:r>
-      <w:proofErr w:type="spellStart"/>
-      <w:r>
-        <w:t>Chignik</w:t>
-      </w:r>
-      <w:proofErr w:type="spellEnd"/>
-      <w:r>
-        <w:t>, and South Alaska Peninsula Management Areas, 2014. Alaska Department of Fish and Game, Fishery Management Report No. 15-41, Anchorage.</w:t>
-      </w:r>
-    </w:p>
-    <w:p>
-      <w:pPr>
-        <w:ind w:left="720" w:hanging="720"/>
-      </w:pPr>
-      <w:r>
-        <w:rPr>
-          <w:highlight w:val="green"/>
-        </w:rPr>
-        <w:t>Punt</w:t>
-      </w:r>
-      <w:r>
-        <w:t xml:space="preserve">, A.E., Smith, D.C., </w:t>
-      </w:r>
-      <w:proofErr w:type="spellStart"/>
-      <w:r>
-        <w:t>KrusicGolub</w:t>
-      </w:r>
-      <w:proofErr w:type="spellEnd"/>
-      <w:r>
-        <w:t xml:space="preserve">, K., Robertson, S., 2008. Quantifying age-reading error for use in fisheries stock assessments, with application to species in Australia’s southern and eastern </w:t>
-      </w:r>
-      <w:proofErr w:type="spellStart"/>
-      <w:r>
-        <w:t>scalefish</w:t>
-      </w:r>
-      <w:proofErr w:type="spellEnd"/>
-      <w:r>
-        <w:t xml:space="preserve"> and shark fishery. Can. J. Fish. </w:t>
-      </w:r>
-      <w:proofErr w:type="spellStart"/>
-      <w:r>
-        <w:t>Aquat</w:t>
-      </w:r>
-      <w:proofErr w:type="spellEnd"/>
-      <w:r>
-        <w:t>. Sci. 65 (9), 1991–2005.</w:t>
-      </w:r>
-    </w:p>
-    <w:p>
-      <w:pPr>
-        <w:ind w:left="720" w:hanging="720"/>
-      </w:pPr>
-      <w:r>
-        <w:rPr>
-          <w:highlight w:val="green"/>
-        </w:rPr>
         <w:t>R Core</w:t>
       </w:r>
       <w:r>
@@ -1278,23 +1255,95 @@
         <w:ind w:left="720" w:hanging="720"/>
       </w:pPr>
       <w:r>
-        <w:t xml:space="preserve">Raring, N. W., E. A. </w:t>
-      </w:r>
-      <w:proofErr w:type="spellStart"/>
-      <w:r>
-        <w:t>Laman</w:t>
-      </w:r>
-      <w:proofErr w:type="spellEnd"/>
-      <w:r>
-        <w:t xml:space="preserve">, P. G. von </w:t>
-      </w:r>
-      <w:proofErr w:type="spellStart"/>
-      <w:r>
-        <w:t>Szalay</w:t>
-      </w:r>
-      <w:proofErr w:type="spellEnd"/>
-      <w:r>
-        <w:t xml:space="preserve">, and M. H. Martin. 2016. Data report: 2011 Gulf of Alaska bottom trawl survey. U.S. Dep. </w:t>
+        <w:rPr>
+          <w:highlight w:val="green"/>
+        </w:rPr>
+        <w:t>Rose</w:t>
+      </w:r>
+      <w:r>
+        <w:t xml:space="preserve">, G.A. and D. W. </w:t>
+      </w:r>
+      <w:proofErr w:type="spellStart"/>
+      <w:r>
+        <w:t>Kulka</w:t>
+      </w:r>
+      <w:proofErr w:type="spellEnd"/>
+      <w:r>
+        <w:t xml:space="preserve">. 1999. </w:t>
+      </w:r>
+      <w:proofErr w:type="spellStart"/>
+      <w:r>
+        <w:t>Hyperaggregation</w:t>
+      </w:r>
+      <w:proofErr w:type="spellEnd"/>
+      <w:r>
+        <w:t xml:space="preserve"> of fish and fisheries: how catch-per-unit-effort increased as the northern cod (</w:t>
+      </w:r>
+      <w:proofErr w:type="spellStart"/>
+      <w:r>
+        <w:rPr>
+          <w:i/>
+        </w:rPr>
+        <w:t>Gadus</w:t>
+      </w:r>
+      <w:proofErr w:type="spellEnd"/>
+      <w:r>
+        <w:rPr>
+          <w:i/>
+        </w:rPr>
+        <w:t xml:space="preserve"> </w:t>
+      </w:r>
+      <w:proofErr w:type="spellStart"/>
+      <w:r>
+        <w:rPr>
+          <w:i/>
+        </w:rPr>
+        <w:t>morhua</w:t>
+      </w:r>
+      <w:proofErr w:type="spellEnd"/>
+      <w:r>
+        <w:t>) declined. Canadian Journal of Fisheries and Aquatic Sciences, 56(S1), pp.118-127.</w:t>
+      </w:r>
+    </w:p>
+    <w:p>
+      <w:pPr>
+        <w:ind w:left="720" w:hanging="720"/>
+      </w:pPr>
+      <w:proofErr w:type="spellStart"/>
+      <w:r>
+        <w:rPr>
+          <w:highlight w:val="green"/>
+        </w:rPr>
+        <w:t>Rutecki</w:t>
+      </w:r>
+      <w:proofErr w:type="spellEnd"/>
+      <w:r>
+        <w:t xml:space="preserve">, T. L., and E. R. </w:t>
+      </w:r>
+      <w:proofErr w:type="spellStart"/>
+      <w:r>
+        <w:t>Varosi</w:t>
+      </w:r>
+      <w:proofErr w:type="spellEnd"/>
+      <w:r>
+        <w:t xml:space="preserve">. 1997. Distribution, age, and growth of juvenile sablefish, </w:t>
+      </w:r>
+      <w:proofErr w:type="spellStart"/>
+      <w:r>
+        <w:rPr>
+          <w:i/>
+        </w:rPr>
+        <w:t>Anoplopoma</w:t>
+      </w:r>
+      <w:proofErr w:type="spellEnd"/>
+      <w:r>
+        <w:rPr>
+          <w:i/>
+        </w:rPr>
+        <w:t xml:space="preserve"> fimbria</w:t>
+      </w:r>
+      <w:r>
+        <w:t xml:space="preserve">, in southeast Alaska. U.S. Dep. </w:t>
       </w:r>
       <w:proofErr w:type="spellStart"/>
       <w:r>
@@ -1302,138 +1351,6 @@
       </w:r>
       <w:proofErr w:type="spellEnd"/>
       <w:r>
-        <w:t>., NOAA Tech. Memo. NMFS-AFSC-330, 231 p. doi:10.7289/V5/TM-AFSC-330.</w:t>
-      </w:r>
-    </w:p>
-    <w:p>
-      <w:pPr>
-        <w:ind w:left="720" w:hanging="720"/>
-      </w:pPr>
-      <w:r>
-        <w:rPr>
-          <w:color w:val="000000"/>
-          <w:shd w:val="clear" w:color="auto" w:fill="FFFFFF"/>
-        </w:rPr>
-        <w:t xml:space="preserve">Rogers, L. and Porter, S., 2023. Abundance of YOY Pollock and Capelin in the Western Gulf of Alaska. In </w:t>
-      </w:r>
-      <w:proofErr w:type="spellStart"/>
-      <w:r>
-        <w:rPr>
-          <w:color w:val="000000"/>
-          <w:shd w:val="clear" w:color="auto" w:fill="FFFFFF"/>
-        </w:rPr>
-        <w:t>Ferriss</w:t>
-      </w:r>
-      <w:proofErr w:type="spellEnd"/>
-      <w:r>
-        <w:rPr>
-          <w:color w:val="000000"/>
-          <w:shd w:val="clear" w:color="auto" w:fill="FFFFFF"/>
-        </w:rPr>
-        <w:t>, B., 2023. Ecosystem Status Report 2023: Gulf of Alaska, Stock Assessment and Fishery Evaluation Report, North Pacific Fishery Management Council, 1007 West Third, Suite 400, Anchorage, Alaska 99501.</w:t>
-      </w:r>
-    </w:p>
-    <w:p>
-      <w:pPr>
-        <w:ind w:left="720" w:hanging="720"/>
-      </w:pPr>
-      <w:r>
-        <w:rPr>
-          <w:highlight w:val="green"/>
-        </w:rPr>
-        <w:t>Rose</w:t>
-      </w:r>
-      <w:r>
-        <w:t xml:space="preserve">, G.A. and D. W. </w:t>
-      </w:r>
-      <w:proofErr w:type="spellStart"/>
-      <w:r>
-        <w:t>Kulka</w:t>
-      </w:r>
-      <w:proofErr w:type="spellEnd"/>
-      <w:r>
-        <w:t xml:space="preserve">. 1999. </w:t>
-      </w:r>
-      <w:proofErr w:type="spellStart"/>
-      <w:r>
-        <w:t>Hyperaggregation</w:t>
-      </w:r>
-      <w:proofErr w:type="spellEnd"/>
-      <w:r>
-        <w:t xml:space="preserve"> of fish and fisheries: how catch-per-unit-effort increased as the northern cod (</w:t>
-      </w:r>
-      <w:proofErr w:type="spellStart"/>
-      <w:r>
-        <w:rPr>
-          <w:i/>
-        </w:rPr>
-        <w:t>Gadus</w:t>
-      </w:r>
-      <w:proofErr w:type="spellEnd"/>
-      <w:r>
-        <w:rPr>
-          <w:i/>
-        </w:rPr>
-        <w:t xml:space="preserve"> </w:t>
-      </w:r>
-      <w:proofErr w:type="spellStart"/>
-      <w:r>
-        <w:rPr>
-          <w:i/>
-        </w:rPr>
-        <w:t>morhua</w:t>
-      </w:r>
-      <w:proofErr w:type="spellEnd"/>
-      <w:r>
-        <w:t>) declined. Canadian Journal of Fisheries and Aquatic Sciences, 56(S1), pp.118-127.</w:t>
-      </w:r>
-    </w:p>
-    <w:p>
-      <w:pPr>
-        <w:ind w:left="720" w:hanging="720"/>
-      </w:pPr>
-      <w:proofErr w:type="spellStart"/>
-      <w:r>
-        <w:rPr>
-          <w:highlight w:val="green"/>
-        </w:rPr>
-        <w:t>Rutecki</w:t>
-      </w:r>
-      <w:proofErr w:type="spellEnd"/>
-      <w:r>
-        <w:t xml:space="preserve">, T. L., and E. R. </w:t>
-      </w:r>
-      <w:proofErr w:type="spellStart"/>
-      <w:r>
-        <w:t>Varosi</w:t>
-      </w:r>
-      <w:proofErr w:type="spellEnd"/>
-      <w:r>
-        <w:t xml:space="preserve">. 1997. Distribution, age, and growth of juvenile sablefish, </w:t>
-      </w:r>
-      <w:proofErr w:type="spellStart"/>
-      <w:r>
-        <w:rPr>
-          <w:i/>
-        </w:rPr>
-        <w:t>Anoplopoma</w:t>
-      </w:r>
-      <w:proofErr w:type="spellEnd"/>
-      <w:r>
-        <w:rPr>
-          <w:i/>
-        </w:rPr>
-        <w:t xml:space="preserve"> fimbria</w:t>
-      </w:r>
-      <w:r>
-        <w:t xml:space="preserve">, in southeast Alaska. U.S. Dep. </w:t>
-      </w:r>
-      <w:proofErr w:type="spellStart"/>
-      <w:r>
-        <w:t>Commer</w:t>
-      </w:r>
-      <w:proofErr w:type="spellEnd"/>
-      <w:r>
         <w:t>., NOAA Technical Report NMFS, vol. 130, pp. 45– 54.</w:t>
       </w:r>
     </w:p>
@@ -1476,7 +1393,7 @@
       <w:r>
         <w:t>, </w:t>
       </w:r>
-      <w:hyperlink r:id="rId5" w:tgtFrame="_blank" w:history="1">
+      <w:hyperlink r:id="rId7" w:tgtFrame="_blank" w:history="1">
         <w:r>
           <w:t>M. Á. González</w:t>
         </w:r>
@@ -1484,7 +1401,7 @@
       <w:r>
         <w:t>, </w:t>
       </w:r>
-      <w:hyperlink r:id="rId6" w:tgtFrame="_blank" w:history="1">
+      <w:hyperlink r:id="rId8" w:tgtFrame="_blank" w:history="1">
         <w:r>
           <w:t>A. Domingo-</w:t>
         </w:r>
@@ -1497,7 +1414,7 @@
       <w:r>
         <w:t>, </w:t>
       </w:r>
-      <w:hyperlink r:id="rId7" w:tgtFrame="_blank" w:history="1">
+      <w:hyperlink r:id="rId9" w:tgtFrame="_blank" w:history="1">
         <w:r>
           <w:t xml:space="preserve">M. </w:t>
         </w:r>
@@ -1510,7 +1427,7 @@
       <w:r>
         <w:t>, </w:t>
       </w:r>
-      <w:hyperlink r:id="rId8" w:tgtFrame="_blank" w:history="1">
+      <w:hyperlink r:id="rId10" w:tgtFrame="_blank" w:history="1">
         <w:r>
           <w:t>I. Porras</w:t>
         </w:r>
@@ -1518,7 +1435,7 @@
       <w:r>
         <w:t>, and </w:t>
       </w:r>
-      <w:hyperlink r:id="rId9" w:tgtFrame="_blank" w:history="1">
+      <w:hyperlink r:id="rId11" w:tgtFrame="_blank" w:history="1">
         <w:r>
           <w:t xml:space="preserve">B. </w:t>
         </w:r>
@@ -1551,24 +1468,6 @@
         <w:ind w:left="720" w:hanging="720"/>
       </w:pPr>
       <w:r>
-        <w:t xml:space="preserve">Schlegel, R.W. and A. J. Smit. 2018. </w:t>
-      </w:r>
-      <w:proofErr w:type="spellStart"/>
-      <w:proofErr w:type="gramStart"/>
-      <w:r>
-        <w:t>heatwaveR</w:t>
-      </w:r>
-      <w:proofErr w:type="spellEnd"/>
-      <w:proofErr w:type="gramEnd"/>
-      <w:r>
-        <w:t>: A central algorithm for the detection of heatwaves and cold-spells. J. Open Source Software, 3(27), p.821.</w:t>
-      </w:r>
-    </w:p>
-    <w:p>
-      <w:pPr>
-        <w:ind w:left="720" w:hanging="720"/>
-      </w:pPr>
-      <w:r>
         <w:rPr>
           <w:highlight w:val="green"/>
         </w:rPr>
@@ -1665,39 +1564,9 @@
       </w:pPr>
       <w:proofErr w:type="spellStart"/>
       <w:r>
-        <w:t>Soderlund</w:t>
-      </w:r>
-      <w:proofErr w:type="spellEnd"/>
-      <w:r>
-        <w:t xml:space="preserve">, E., C. Dykstra, T. </w:t>
-      </w:r>
-      <w:proofErr w:type="spellStart"/>
-      <w:r>
-        <w:t>Geernaert</w:t>
-      </w:r>
-      <w:proofErr w:type="spellEnd"/>
-      <w:r>
-        <w:t xml:space="preserve">, E. Anderson-Chao, and A. </w:t>
-      </w:r>
-      <w:proofErr w:type="spellStart"/>
-      <w:r>
-        <w:t>Ranta</w:t>
-      </w:r>
-      <w:proofErr w:type="spellEnd"/>
-      <w:r>
-        <w:t>. 2009. 2008 Standardized stock assessment survey. Int. Pac. Halibut Comm. Report of Assessment and Research Activities 2008: 469-496</w:t>
-      </w:r>
-    </w:p>
-    <w:p>
-      <w:pPr>
-        <w:ind w:left="720" w:hanging="720"/>
-      </w:pPr>
-      <w:proofErr w:type="spellStart"/>
-      <w:r>
-        <w:rPr>
-          <w:highlight w:val="green"/>
-        </w:rPr>
-        <w:lastRenderedPageBreak/>
+        <w:rPr>
+          <w:highlight w:val="green"/>
+        </w:rPr>
         <w:t>Spalinger</w:t>
       </w:r>
       <w:proofErr w:type="spellEnd"/>
@@ -1734,7 +1603,13 @@
         <w:ind w:left="720" w:hanging="720"/>
       </w:pPr>
       <w:r>
-        <w:t xml:space="preserve">Stark, J. </w:t>
+        <w:rPr>
+          <w:highlight w:val="green"/>
+        </w:rPr>
+        <w:t>Stark</w:t>
+      </w:r>
+      <w:r>
+        <w:t xml:space="preserve">, J. </w:t>
       </w:r>
       <w:proofErr w:type="gramStart"/>
       <w:r>
@@ -1775,7 +1650,13 @@
         <w:ind w:left="720" w:hanging="720"/>
       </w:pPr>
       <w:r>
-        <w:t xml:space="preserve">Stauffer, </w:t>
+        <w:rPr>
+          <w:highlight w:val="green"/>
+        </w:rPr>
+        <w:t>Stauffer</w:t>
+      </w:r>
+      <w:r>
+        <w:t xml:space="preserve">, </w:t>
       </w:r>
       <w:proofErr w:type="gramStart"/>
       <w:r>
@@ -1807,7 +1688,13 @@
         <w:ind w:left="720" w:hanging="720"/>
       </w:pPr>
       <w:r>
-        <w:t xml:space="preserve">Sullivan, J., C. </w:t>
+        <w:rPr>
+          <w:highlight w:val="green"/>
+        </w:rPr>
+        <w:t>Sullivan</w:t>
+      </w:r>
+      <w:r>
+        <w:t xml:space="preserve">, J., C. </w:t>
       </w:r>
       <w:proofErr w:type="spellStart"/>
       <w:r>
@@ -1938,14 +1825,23 @@
       </w:pPr>
       <w:proofErr w:type="gramStart"/>
       <w:r>
+        <w:rPr>
+          <w:highlight w:val="green"/>
+        </w:rPr>
         <w:t>von</w:t>
       </w:r>
       <w:proofErr w:type="gramEnd"/>
       <w:r>
+        <w:rPr>
+          <w:highlight w:val="green"/>
+        </w:rPr>
         <w:t xml:space="preserve"> </w:t>
       </w:r>
       <w:proofErr w:type="spellStart"/>
       <w:r>
+        <w:rPr>
+          <w:highlight w:val="green"/>
+        </w:rPr>
         <w:t>Szalay</w:t>
       </w:r>
       <w:proofErr w:type="spellEnd"/>
@@ -1983,6 +1879,7 @@
         <w:rPr>
           <w:highlight w:val="green"/>
         </w:rPr>
+        <w:lastRenderedPageBreak/>
         <w:t>West</w:t>
       </w:r>
       <w:r>
@@ -2117,6 +2014,96 @@
     </w:sectPr>
   </w:body>
 </w:document>
+</file>
+
+<file path=word/comments.xml><?xml version="1.0" encoding="utf-8"?>
+<w:comments xmlns:wpc="http://schemas.microsoft.com/office/word/2010/wordprocessingCanvas" xmlns:cx="http://schemas.microsoft.com/office/drawing/2014/chartex" xmlns:cx1="http://schemas.microsoft.com/office/drawing/2015/9/8/chartex" xmlns:mc="http://schemas.openxmlformats.org/markup-compatibility/2006" xmlns:o="urn:schemas-microsoft-com:office:office" xmlns:r="http://schemas.openxmlformats.org/officeDocument/2006/relationships" xmlns:m="http://schemas.openxmlformats.org/officeDocument/2006/math" xmlns:v="urn:schemas-microsoft-com:vml" xmlns:wp14="http://schemas.microsoft.com/office/word/2010/wordprocessingDrawing" xmlns:wp="http://schemas.openxmlformats.org/drawingml/2006/wordprocessingDrawing" xmlns:w10="urn:schemas-microsoft-com:office:word" xmlns:w="http://schemas.openxmlformats.org/wordprocessingml/2006/main" xmlns:w14="http://schemas.microsoft.com/office/word/2010/wordml" xmlns:w15="http://schemas.microsoft.com/office/word/2012/wordml" xmlns:w16se="http://schemas.microsoft.com/office/word/2015/wordml/symex" xmlns:wpg="http://schemas.microsoft.com/office/word/2010/wordprocessingGroup" xmlns:wpi="http://schemas.microsoft.com/office/word/2010/wordprocessingInk" xmlns:wne="http://schemas.microsoft.com/office/word/2006/wordml" xmlns:wps="http://schemas.microsoft.com/office/word/2010/wordprocessingShape" mc:Ignorable="w14 w15 w16se wp14">
+  <w:comment w:id="0" w:author="Pete.Hulson" w:date="2024-10-29T16:17:00Z" w:initials="P">
+    <w:p>
+      <w:pPr>
+        <w:pStyle w:val="CommentText"/>
+      </w:pPr>
+      <w:r>
+        <w:rPr>
+          <w:rStyle w:val="CommentReference"/>
+        </w:rPr>
+        <w:annotationRef/>
+      </w:r>
+      <w:r>
+        <w:t xml:space="preserve">In future </w:t>
+      </w:r>
+      <w:proofErr w:type="spellStart"/>
+      <w:r>
+        <w:t>reserach</w:t>
+      </w:r>
+      <w:proofErr w:type="spellEnd"/>
+    </w:p>
+  </w:comment>
+  <w:comment w:id="2" w:author="Pete.Hulson" w:date="2024-10-29T16:17:00Z" w:initials="P">
+    <w:p>
+      <w:pPr>
+        <w:pStyle w:val="CommentText"/>
+      </w:pPr>
+      <w:r>
+        <w:rPr>
+          <w:rStyle w:val="CommentReference"/>
+        </w:rPr>
+        <w:annotationRef/>
+      </w:r>
+      <w:r>
+        <w:t xml:space="preserve">In </w:t>
+      </w:r>
+      <w:proofErr w:type="spellStart"/>
+      <w:r>
+        <w:t>ssc</w:t>
+      </w:r>
+      <w:proofErr w:type="spellEnd"/>
+      <w:r>
+        <w:t xml:space="preserve"> comments</w:t>
+      </w:r>
+    </w:p>
+  </w:comment>
+  <w:comment w:id="3" w:author="Pete.Hulson" w:date="2024-10-29T16:17:00Z" w:initials="P">
+    <w:p>
+      <w:pPr>
+        <w:pStyle w:val="CommentText"/>
+      </w:pPr>
+      <w:r>
+        <w:rPr>
+          <w:rStyle w:val="CommentReference"/>
+        </w:rPr>
+        <w:annotationRef/>
+      </w:r>
+      <w:r>
+        <w:t xml:space="preserve">In </w:t>
+      </w:r>
+      <w:proofErr w:type="spellStart"/>
+      <w:r>
+        <w:t>ssc</w:t>
+      </w:r>
+      <w:proofErr w:type="spellEnd"/>
+      <w:r>
+        <w:t xml:space="preserve"> comments</w:t>
+      </w:r>
+    </w:p>
+  </w:comment>
+</w:comments>
+</file>
+
+<file path=word/commentsExtended.xml><?xml version="1.0" encoding="utf-8"?>
+<w15:commentsEx xmlns:wpc="http://schemas.microsoft.com/office/word/2010/wordprocessingCanvas" xmlns:cx="http://schemas.microsoft.com/office/drawing/2014/chartex" xmlns:cx1="http://schemas.microsoft.com/office/drawing/2015/9/8/chartex" xmlns:mc="http://schemas.openxmlformats.org/markup-compatibility/2006" xmlns:o="urn:schemas-microsoft-com:office:office" xmlns:r="http://schemas.openxmlformats.org/officeDocument/2006/relationships" xmlns:m="http://schemas.openxmlformats.org/officeDocument/2006/math" xmlns:v="urn:schemas-microsoft-com:vml" xmlns:wp14="http://schemas.microsoft.com/office/word/2010/wordprocessingDrawing" xmlns:wp="http://schemas.openxmlformats.org/drawingml/2006/wordprocessingDrawing" xmlns:w10="urn:schemas-microsoft-com:office:word" xmlns:w="http://schemas.openxmlformats.org/wordprocessingml/2006/main" xmlns:w14="http://schemas.microsoft.com/office/word/2010/wordml" xmlns:w15="http://schemas.microsoft.com/office/word/2012/wordml" xmlns:w16se="http://schemas.microsoft.com/office/word/2015/wordml/symex" xmlns:wpg="http://schemas.microsoft.com/office/word/2010/wordprocessingGroup" xmlns:wpi="http://schemas.microsoft.com/office/word/2010/wordprocessingInk" xmlns:wne="http://schemas.microsoft.com/office/word/2006/wordml" xmlns:wps="http://schemas.microsoft.com/office/word/2010/wordprocessingShape" mc:Ignorable="w14 w15 w16se wp14">
+  <w15:commentEx w15:paraId="2C5030F0" w15:done="0"/>
+  <w15:commentEx w15:paraId="1B723F88" w15:done="0"/>
+  <w15:commentEx w15:paraId="08FBFDCE" w15:done="0"/>
+</w15:commentsEx>
+</file>
+
+<file path=word/people.xml><?xml version="1.0" encoding="utf-8"?>
+<w15:people xmlns:wpc="http://schemas.microsoft.com/office/word/2010/wordprocessingCanvas" xmlns:cx="http://schemas.microsoft.com/office/drawing/2014/chartex" xmlns:cx1="http://schemas.microsoft.com/office/drawing/2015/9/8/chartex" xmlns:mc="http://schemas.openxmlformats.org/markup-compatibility/2006" xmlns:o="urn:schemas-microsoft-com:office:office" xmlns:r="http://schemas.openxmlformats.org/officeDocument/2006/relationships" xmlns:m="http://schemas.openxmlformats.org/officeDocument/2006/math" xmlns:v="urn:schemas-microsoft-com:vml" xmlns:wp14="http://schemas.microsoft.com/office/word/2010/wordprocessingDrawing" xmlns:wp="http://schemas.openxmlformats.org/drawingml/2006/wordprocessingDrawing" xmlns:w10="urn:schemas-microsoft-com:office:word" xmlns:w="http://schemas.openxmlformats.org/wordprocessingml/2006/main" xmlns:w14="http://schemas.microsoft.com/office/word/2010/wordml" xmlns:w15="http://schemas.microsoft.com/office/word/2012/wordml" xmlns:w16se="http://schemas.microsoft.com/office/word/2015/wordml/symex" xmlns:wpg="http://schemas.microsoft.com/office/word/2010/wordprocessingGroup" xmlns:wpi="http://schemas.microsoft.com/office/word/2010/wordprocessingInk" xmlns:wne="http://schemas.microsoft.com/office/word/2006/wordml" xmlns:wps="http://schemas.microsoft.com/office/word/2010/wordprocessingShape" mc:Ignorable="w14 w15 w16se wp14">
+  <w15:person w15:author="Pete.Hulson">
+    <w15:presenceInfo w15:providerId="None" w15:userId="Pete.Hulson"/>
+  </w15:person>
+</w15:people>
 </file>
 
 <file path=word/styles.xml><?xml version="1.0" encoding="utf-8"?>
@@ -2590,6 +2577,118 @@
       <w:u w:val="single"/>
     </w:rPr>
   </w:style>
+  <w:style w:type="paragraph" w:styleId="NormalWeb">
+    <w:name w:val="Normal (Web)"/>
+    <w:basedOn w:val="Normal"/>
+    <w:uiPriority w:val="99"/>
+    <w:semiHidden/>
+    <w:unhideWhenUsed/>
+    <w:rsid w:val="00AD00B1"/>
+    <w:pPr>
+      <w:spacing w:before="100" w:beforeAutospacing="1" w:after="100" w:afterAutospacing="1"/>
+    </w:pPr>
+    <w:rPr>
+      <w:sz w:val="24"/>
+      <w:szCs w:val="24"/>
+    </w:rPr>
+  </w:style>
+  <w:style w:type="character" w:styleId="CommentReference">
+    <w:name w:val="annotation reference"/>
+    <w:basedOn w:val="DefaultParagraphFont"/>
+    <w:uiPriority w:val="99"/>
+    <w:semiHidden/>
+    <w:unhideWhenUsed/>
+    <w:rsid w:val="00AA301F"/>
+    <w:rPr>
+      <w:sz w:val="16"/>
+      <w:szCs w:val="16"/>
+    </w:rPr>
+  </w:style>
+  <w:style w:type="paragraph" w:styleId="CommentText">
+    <w:name w:val="annotation text"/>
+    <w:basedOn w:val="Normal"/>
+    <w:link w:val="CommentTextChar"/>
+    <w:uiPriority w:val="99"/>
+    <w:semiHidden/>
+    <w:unhideWhenUsed/>
+    <w:rsid w:val="00AA301F"/>
+    <w:rPr>
+      <w:sz w:val="20"/>
+      <w:szCs w:val="20"/>
+    </w:rPr>
+  </w:style>
+  <w:style w:type="character" w:customStyle="1" w:styleId="CommentTextChar">
+    <w:name w:val="Comment Text Char"/>
+    <w:basedOn w:val="DefaultParagraphFont"/>
+    <w:link w:val="CommentText"/>
+    <w:uiPriority w:val="99"/>
+    <w:semiHidden/>
+    <w:rsid w:val="00AA301F"/>
+    <w:rPr>
+      <w:rFonts w:ascii="Times New Roman" w:eastAsia="Times New Roman" w:hAnsi="Times New Roman" w:cs="Times New Roman"/>
+      <w:sz w:val="20"/>
+      <w:szCs w:val="20"/>
+    </w:rPr>
+  </w:style>
+  <w:style w:type="paragraph" w:styleId="CommentSubject">
+    <w:name w:val="annotation subject"/>
+    <w:basedOn w:val="CommentText"/>
+    <w:next w:val="CommentText"/>
+    <w:link w:val="CommentSubjectChar"/>
+    <w:uiPriority w:val="99"/>
+    <w:semiHidden/>
+    <w:unhideWhenUsed/>
+    <w:rsid w:val="00AA301F"/>
+    <w:rPr>
+      <w:b/>
+      <w:bCs/>
+    </w:rPr>
+  </w:style>
+  <w:style w:type="character" w:customStyle="1" w:styleId="CommentSubjectChar">
+    <w:name w:val="Comment Subject Char"/>
+    <w:basedOn w:val="CommentTextChar"/>
+    <w:link w:val="CommentSubject"/>
+    <w:uiPriority w:val="99"/>
+    <w:semiHidden/>
+    <w:rsid w:val="00AA301F"/>
+    <w:rPr>
+      <w:rFonts w:ascii="Times New Roman" w:eastAsia="Times New Roman" w:hAnsi="Times New Roman" w:cs="Times New Roman"/>
+      <w:b/>
+      <w:bCs/>
+      <w:sz w:val="20"/>
+      <w:szCs w:val="20"/>
+    </w:rPr>
+  </w:style>
+  <w:style w:type="paragraph" w:styleId="BalloonText">
+    <w:name w:val="Balloon Text"/>
+    <w:basedOn w:val="Normal"/>
+    <w:link w:val="BalloonTextChar"/>
+    <w:uiPriority w:val="99"/>
+    <w:semiHidden/>
+    <w:unhideWhenUsed/>
+    <w:rsid w:val="00AA301F"/>
+    <w:pPr>
+      <w:spacing w:after="0"/>
+    </w:pPr>
+    <w:rPr>
+      <w:rFonts w:ascii="Segoe UI" w:hAnsi="Segoe UI" w:cs="Segoe UI"/>
+      <w:sz w:val="18"/>
+      <w:szCs w:val="18"/>
+    </w:rPr>
+  </w:style>
+  <w:style w:type="character" w:customStyle="1" w:styleId="BalloonTextChar">
+    <w:name w:val="Balloon Text Char"/>
+    <w:basedOn w:val="DefaultParagraphFont"/>
+    <w:link w:val="BalloonText"/>
+    <w:uiPriority w:val="99"/>
+    <w:semiHidden/>
+    <w:rsid w:val="00AA301F"/>
+    <w:rPr>
+      <w:rFonts w:ascii="Segoe UI" w:eastAsia="Times New Roman" w:hAnsi="Segoe UI" w:cs="Segoe UI"/>
+      <w:sz w:val="18"/>
+      <w:szCs w:val="18"/>
+    </w:rPr>
+  </w:style>
 </w:styles>
 </file>
 

</xml_diff>